<commit_message>
changed line 3 and line 5
</commit_message>
<xml_diff>
--- a/Tax_file_number.docx
+++ b/Tax_file_number.docx
@@ -14,7 +14,10 @@
     </w:p>
     <w:p>
       <w:r>
-        <w:t>Tax file number 123456789</w:t>
+        <w:t xml:space="preserve">Tax file number </w:t>
+      </w:r>
+      <w:r>
+        <w:t>96521214</w:t>
       </w:r>
     </w:p>
     <w:p>
@@ -24,7 +27,7 @@
     </w:p>
     <w:p>
       <w:r>
-        <w:t>Tax file number: 12345678</w:t>
+        <w:t>Tax file number: 1234</w:t>
       </w:r>
     </w:p>
     <w:p>

</xml_diff>